<commit_message>
Update Bulan Juni 26
</commit_message>
<xml_diff>
--- a/11 - BAB I.docx
+++ b/11 - BAB I.docx
@@ -692,23 +692,7 @@
           <w:sz w:val="24"/>
           <w:szCs w:val="24"/>
         </w:rPr>
-        <w:t xml:space="preserve">Berdasarkan rumusan masalah penelitian yang telah dipaparkan maka tujuan penelitian ini adalah untuk membuat sebuah aplikasi sistem penunjang keputusan </w:t>
-      </w:r>
-      <w:r>
-        <w:rPr>
-          <w:rFonts w:hint="default" w:ascii="Times New Roman" w:hAnsi="Times New Roman" w:cs="Times New Roman"/>
-          <w:sz w:val="24"/>
-          <w:szCs w:val="24"/>
-        </w:rPr>
-        <w:t>calon asisten Laboratorium Teknik Informatika di Universitas Gunadarma</w:t>
-      </w:r>
-      <w:r>
-        <w:rPr>
-          <w:rFonts w:hint="default" w:ascii="Times New Roman" w:hAnsi="Times New Roman" w:cs="Times New Roman"/>
-          <w:sz w:val="24"/>
-          <w:szCs w:val="24"/>
-        </w:rPr>
-        <w:t xml:space="preserve">.  </w:t>
+        <w:t xml:space="preserve">Berdasarkan rumusan masalah penelitian yang telah dipaparkan maka tujuan penelitian ini adalah untuk membuat sebuah aplikasi sistem penunjang keputusan calon asisten Laboratorium Teknik Informatika di Universitas Gunadarma.  </w:t>
       </w:r>
     </w:p>
     <w:p>
@@ -1345,27 +1329,7 @@
           <w:sz w:val="24"/>
           <w:szCs w:val="24"/>
         </w:rPr>
-        <w:t>Studi Literatur : mempelajari beberapa jurnal dan buku mengenai metode</w:t>
-      </w:r>
-      <w:r>
-        <w:rPr>
-          <w:rFonts w:hint="default" w:ascii="Times New Roman" w:hAnsi="Times New Roman" w:cs="Times New Roman"/>
-          <w:b w:val="0"/>
-          <w:bCs w:val="0"/>
-          <w:sz w:val="24"/>
-          <w:szCs w:val="24"/>
-        </w:rPr>
-        <w:t xml:space="preserve"> Weighted Product</w:t>
-      </w:r>
-      <w:r>
-        <w:rPr>
-          <w:rFonts w:hint="default" w:ascii="Times New Roman" w:hAnsi="Times New Roman" w:cs="Times New Roman"/>
-          <w:b w:val="0"/>
-          <w:bCs w:val="0"/>
-          <w:sz w:val="24"/>
-          <w:szCs w:val="24"/>
-        </w:rPr>
-        <w:t>.</w:t>
+        <w:t>Studi Literatur : mempelajari beberapa jurnal dan buku mengenai metode Weighted Product.</w:t>
       </w:r>
     </w:p>
     <w:p>
@@ -1790,7 +1754,27 @@
           <w:sz w:val="24"/>
           <w:szCs w:val="24"/>
         </w:rPr>
-        <w:t xml:space="preserve"> (FMADM), metode Weighted Product (WP), struktur navigasi, storyboard, </w:t>
+        <w:t xml:space="preserve"> (FMADM), metode </w:t>
+      </w:r>
+      <w:bookmarkStart w:id="1" w:name="_GoBack"/>
+      <w:r>
+        <w:rPr>
+          <w:rFonts w:hint="default" w:ascii="Times New Roman" w:hAnsi="Times New Roman" w:cs="Times New Roman"/>
+          <w:i/>
+          <w:iCs/>
+          <w:sz w:val="24"/>
+          <w:szCs w:val="24"/>
+        </w:rPr>
+        <w:t>Weighted Product</w:t>
+      </w:r>
+      <w:bookmarkEnd w:id="1"/>
+      <w:r>
+        <w:rPr>
+          <w:rFonts w:hint="default" w:ascii="Times New Roman" w:hAnsi="Times New Roman" w:cs="Times New Roman"/>
+          <w:sz w:val="24"/>
+          <w:szCs w:val="24"/>
+        </w:rPr>
+        <w:t xml:space="preserve"> (WP), struktur navigasi, storyboard, </w:t>
       </w:r>
       <w:r>
         <w:rPr>
@@ -1891,15 +1875,17 @@
           <w:sz w:val="24"/>
           <w:szCs w:val="24"/>
         </w:rPr>
-        <w:t xml:space="preserve">Bab ini memaparkan mengenai analisa masalah, pengolahan data dengan Algoritma FMADM Metode SAW, perancangan struktur navigasi, storyboard, Data Flow Diagram, Entity Relationship Diagram, perancangan tampilan </w:t>
-      </w:r>
-      <w:r>
-        <w:rPr>
-          <w:rFonts w:hint="default" w:ascii="Times New Roman" w:hAnsi="Times New Roman" w:cs="Times New Roman"/>
-          <w:sz w:val="24"/>
-          <w:szCs w:val="24"/>
-        </w:rPr>
-        <w:t>aplikasi</w:t>
+        <w:t xml:space="preserve">Bab ini memaparkan mengenai analisa masalah, pengolahan data dengan Algoritma FMADM Metode SAW, perancangan struktur navigasi, storyboard, </w:t>
+      </w:r>
+      <w:r>
+        <w:rPr>
+          <w:rFonts w:hint="default" w:ascii="Times New Roman" w:hAnsi="Times New Roman" w:cs="Times New Roman"/>
+          <w:i/>
+          <w:iCs/>
+          <w:sz w:val="24"/>
+          <w:szCs w:val="24"/>
+        </w:rPr>
+        <w:t>Data Flow Diagram</w:t>
       </w:r>
       <w:r>
         <w:rPr>
@@ -1912,6 +1898,64 @@
       <w:r>
         <w:rPr>
           <w:rFonts w:hint="default" w:ascii="Times New Roman" w:hAnsi="Times New Roman" w:cs="Times New Roman"/>
+          <w:i/>
+          <w:iCs/>
+          <w:sz w:val="24"/>
+          <w:szCs w:val="24"/>
+        </w:rPr>
+        <w:t>Entity Relationship Diagram</w:t>
+      </w:r>
+      <w:r>
+        <w:rPr>
+          <w:rFonts w:hint="default" w:ascii="Times New Roman" w:hAnsi="Times New Roman" w:cs="Times New Roman"/>
+          <w:sz w:val="24"/>
+          <w:szCs w:val="24"/>
+        </w:rPr>
+        <w:t>, perancangan tampilan aplikasi</w:t>
+      </w:r>
+      <w:r>
+        <w:rPr>
+          <w:rFonts w:hint="default" w:ascii="Times New Roman" w:hAnsi="Times New Roman" w:cs="Times New Roman"/>
+          <w:sz w:val="24"/>
+          <w:szCs w:val="24"/>
+        </w:rPr>
+        <w:t xml:space="preserve"> </w:t>
+      </w:r>
+      <w:r>
+        <w:rPr>
+          <w:rFonts w:hint="default" w:ascii="Times New Roman" w:hAnsi="Times New Roman" w:cs="Times New Roman"/>
+          <w:sz w:val="24"/>
+          <w:szCs w:val="24"/>
+        </w:rPr>
+        <w:t>,</w:t>
+      </w:r>
+      <w:r>
+        <w:rPr>
+          <w:rFonts w:hint="default" w:ascii="Times New Roman" w:hAnsi="Times New Roman" w:cs="Times New Roman"/>
+          <w:sz w:val="24"/>
+          <w:szCs w:val="24"/>
+        </w:rPr>
+        <w:t xml:space="preserve"> dan </w:t>
+      </w:r>
+      <w:r>
+        <w:rPr>
+          <w:rFonts w:hint="default" w:ascii="Times New Roman" w:hAnsi="Times New Roman" w:cs="Times New Roman"/>
+          <w:sz w:val="24"/>
+          <w:szCs w:val="24"/>
+        </w:rPr>
+        <w:t xml:space="preserve"> </w:t>
+      </w:r>
+      <w:r>
+        <w:rPr>
+          <w:rFonts w:hint="default" w:ascii="Times New Roman" w:hAnsi="Times New Roman" w:cs="Times New Roman"/>
+          <w:sz w:val="24"/>
+          <w:szCs w:val="24"/>
+        </w:rPr>
+        <w:t xml:space="preserve">proses penerapan algoritma dalam </w:t>
+      </w:r>
+      <w:r>
+        <w:rPr>
+          <w:rFonts w:hint="default" w:ascii="Times New Roman" w:hAnsi="Times New Roman" w:cs="Times New Roman"/>
           <w:sz w:val="24"/>
           <w:szCs w:val="24"/>
         </w:rPr>
@@ -1923,26 +1967,8 @@
           <w:sz w:val="24"/>
           <w:szCs w:val="24"/>
         </w:rPr>
-        <w:t xml:space="preserve">, </w:t>
-      </w:r>
-      <w:r>
-        <w:rPr>
-          <w:rFonts w:hint="default" w:ascii="Times New Roman" w:hAnsi="Times New Roman" w:cs="Times New Roman"/>
-          <w:sz w:val="24"/>
-          <w:szCs w:val="24"/>
-        </w:rPr>
-        <w:t xml:space="preserve">dan </w:t>
-      </w:r>
-      <w:r>
-        <w:rPr>
-          <w:rFonts w:hint="default" w:ascii="Times New Roman" w:hAnsi="Times New Roman" w:cs="Times New Roman"/>
-          <w:sz w:val="24"/>
-          <w:szCs w:val="24"/>
-        </w:rPr>
-        <w:t>uji coba aplikasi</w:t>
-      </w:r>
-      <w:bookmarkStart w:id="1" w:name="_GoBack"/>
-      <w:bookmarkEnd w:id="1"/>
+        <w:t xml:space="preserve"> </w:t>
+      </w:r>
       <w:r>
         <w:rPr>
           <w:rFonts w:hint="default" w:ascii="Times New Roman" w:hAnsi="Times New Roman" w:cs="Times New Roman"/>
@@ -5585,6 +5611,9 @@
       </w:tblBorders>
       <w:tblLayout w:type="fixed"/>
     </w:tblPr>
+    <w:tcPr>
+      <w:textDirection w:val="lrTb"/>
+    </w:tcPr>
   </w:style>
   <w:style w:type="paragraph" w:customStyle="1" w:styleId="7">
     <w:name w:val="Heading"/>

</xml_diff>